<commit_message>
Computational approach rough draft
</commit_message>
<xml_diff>
--- a/Documentation/Literature/DMD2018 Draft.docx
+++ b/Documentation/Literature/DMD2018 Draft.docx
@@ -1,6 +1,6 @@
 
 <file path=word/document.xml><?xml version="1.0" encoding="utf-8"?>
-<w:document xmlns:wpc="http://schemas.microsoft.com/office/word/2010/wordprocessingCanvas" xmlns:cx="http://schemas.microsoft.com/office/drawing/2014/chartex" xmlns:cx1="http://schemas.microsoft.com/office/drawing/2015/9/8/chartex" xmlns:cx2="http://schemas.microsoft.com/office/drawing/2015/10/21/chartex" xmlns:cx3="http://schemas.microsoft.com/office/drawing/2016/5/9/chartex" xmlns:cx4="http://schemas.microsoft.com/office/drawing/2016/5/10/chartex" xmlns:cx5="http://schemas.microsoft.com/office/drawing/2016/5/11/chartex" xmlns:cx6="http://schemas.microsoft.com/office/drawing/2016/5/12/chartex" xmlns:cx7="http://schemas.microsoft.com/office/drawing/2016/5/13/chartex" xmlns:cx8="http://schemas.microsoft.com/office/drawing/2016/5/14/chartex" xmlns:mc="http://schemas.openxmlformats.org/markup-compatibility/2006" xmlns:aink="http://schemas.microsoft.com/office/drawing/2016/ink" xmlns:am3d="http://schemas.microsoft.com/office/drawing/2017/model3d" xmlns:o="urn:schemas-microsoft-com:office:office" xmlns:r="http://schemas.openxmlformats.org/officeDocument/2006/relationships" xmlns:m="http://schemas.openxmlformats.org/officeDocument/2006/math" xmlns:v="urn:schemas-microsoft-com:vml" xmlns:wp14="http://schemas.microsoft.com/office/word/2010/wordprocessingDrawing" xmlns:wp="http://schemas.openxmlformats.org/drawingml/2006/wordprocessingDrawing" xmlns:w10="urn:schemas-microsoft-com:office:word" xmlns:w="http://schemas.openxmlformats.org/wordprocessingml/2006/main" xmlns:w14="http://schemas.microsoft.com/office/word/2010/wordml" xmlns:w15="http://schemas.microsoft.com/office/word/2012/wordml" xmlns:w16cid="http://schemas.microsoft.com/office/word/2016/wordml/cid" xmlns:w16se="http://schemas.microsoft.com/office/word/2015/wordml/symex" xmlns:wpg="http://schemas.microsoft.com/office/word/2010/wordprocessingGroup" xmlns:wpi="http://schemas.microsoft.com/office/word/2010/wordprocessingInk" xmlns:wne="http://schemas.microsoft.com/office/word/2006/wordml" xmlns:wps="http://schemas.microsoft.com/office/word/2010/wordprocessingShape" mc:Ignorable="w14 w15 w16se w16cid wp14">
+<w:document xmlns:wpc="http://schemas.microsoft.com/office/word/2010/wordprocessingCanvas" xmlns:cx="http://schemas.microsoft.com/office/drawing/2014/chartex" xmlns:cx1="http://schemas.microsoft.com/office/drawing/2015/9/8/chartex" xmlns:mc="http://schemas.openxmlformats.org/markup-compatibility/2006" xmlns:o="urn:schemas-microsoft-com:office:office" xmlns:r="http://schemas.openxmlformats.org/officeDocument/2006/relationships" xmlns:m="http://schemas.openxmlformats.org/officeDocument/2006/math" xmlns:v="urn:schemas-microsoft-com:vml" xmlns:wp14="http://schemas.microsoft.com/office/word/2010/wordprocessingDrawing" xmlns:wp="http://schemas.openxmlformats.org/drawingml/2006/wordprocessingDrawing" xmlns:w10="urn:schemas-microsoft-com:office:word" xmlns:w="http://schemas.openxmlformats.org/wordprocessingml/2006/main" xmlns:w14="http://schemas.microsoft.com/office/word/2010/wordml" xmlns:w15="http://schemas.microsoft.com/office/word/2012/wordml" xmlns:w16se="http://schemas.microsoft.com/office/word/2015/wordml/symex" xmlns:wpg="http://schemas.microsoft.com/office/word/2010/wordprocessingGroup" xmlns:wpi="http://schemas.microsoft.com/office/word/2010/wordprocessingInk" xmlns:wne="http://schemas.microsoft.com/office/word/2006/wordml" xmlns:wps="http://schemas.microsoft.com/office/word/2010/wordprocessingShape" mc:Ignorable="w14 w15 w16se wp14">
   <w:body>
     <w:p>
       <w:pPr>
@@ -1015,10 +1015,7 @@
         <w:t>Equation (2) refers to the tangential component of the total magnetic field vector perceived by a magnetometer. Equation (3) refers to the radial component.</w:t>
       </w:r>
       <w:r>
-        <w:t xml:space="preserve"> </w:t>
-      </w:r>
-      <w:r>
-        <w:t xml:space="preserve">From a similar approach one may also arrive at vector components in </w:t>
+        <w:t xml:space="preserve"> From a similar approach one may also arrive at vector components in </w:t>
       </w:r>
       <w:r>
         <w:t>any</w:t>
@@ -1437,10 +1434,7 @@
               <w:jc w:val="right"/>
             </w:pPr>
             <w:r>
-              <w:t>(7</w:t>
-            </w:r>
-            <w:r>
-              <w:t>)</w:t>
+              <w:t>(7)</w:t>
             </w:r>
           </w:p>
         </w:tc>
@@ -1524,10 +1518,7 @@
               <w:jc w:val="right"/>
             </w:pPr>
             <w:r>
-              <w:t>(8</w:t>
-            </w:r>
-            <w:r>
-              <w:t>)</w:t>
+              <w:t>(8)</w:t>
             </w:r>
           </w:p>
         </w:tc>
@@ -1611,10 +1602,7 @@
               <w:jc w:val="right"/>
             </w:pPr>
             <w:r>
-              <w:t>(9</w:t>
-            </w:r>
-            <w:r>
-              <w:t>)</w:t>
+              <w:t>(9)</w:t>
             </w:r>
           </w:p>
         </w:tc>
@@ -2157,12 +2145,115 @@
     <w:p>
       <w:pPr>
         <w:pStyle w:val="NoSpacing"/>
+        <w:rPr>
+          <w:b/>
+          <w:i/>
+          <w:u w:val="single"/>
+        </w:rPr>
+      </w:pPr>
+      <w:r>
+        <w:rPr>
+          <w:b/>
+          <w:i/>
+          <w:u w:val="single"/>
+        </w:rPr>
+        <w:t>&gt;&gt;&gt;VERY ROUGH DRAFT&lt;&lt;&lt;</w:t>
+      </w:r>
+    </w:p>
+    <w:p>
+      <w:pPr>
+        <w:pStyle w:val="NoSpacing"/>
       </w:pPr>
       <w:r>
         <w:tab/>
-      </w:r>
-      <w:r>
-        <w:t>See the “Writing a Technical Paper or Brief” section, under Guidelines at the ASME Journal Tool Author Help (</w:t>
+        <w:t>The computation approach starts with the Teensy 3.2 MCU. The sketch begins by calibrating the IMUs, this process is crucial as it allows the IMUs to neglect the ambient magnetic fields due to earth’s own magnetic field and the surrounding equipment. The process requires that the permanent magnet be at least [</w:t>
+      </w:r>
+      <w:r>
+        <w:rPr>
+          <w:b/>
+        </w:rPr>
+        <w:t>XYZ METERS</w:t>
+      </w:r>
+      <w:r>
+        <w:t>] away from the IMU grid. Fifty data points are then collected and averaged as a base reading. When the calibration process is done, the base reading is then subtracted from the subsequent readings; this permits the IMUs to read the magnetic field of the permanent magnet without accounting for ambient magnetic fields.</w:t>
+      </w:r>
+    </w:p>
+    <w:p>
+      <w:pPr>
+        <w:pStyle w:val="NoSpacing"/>
+      </w:pPr>
+      <w:r>
+        <w:tab/>
+        <w:t>Now that the magnetic field is obtained, a Python script is responsible for pooling the data from the Teensy MCU and performing the required calculations in order to obtain the position of the permanent magnet. The system of equations that govern the calculation of the permanent magnet’s location is characterized as a system of non-linear equations and as can be observed from [</w:t>
+      </w:r>
+      <w:r>
+        <w:rPr>
+          <w:b/>
+        </w:rPr>
+        <w:t>EQN #XYZ</w:t>
+      </w:r>
+      <w:r>
+        <w:t>], no closed form (analytical) solution exists, thus the need for a numerical approach arises. Due to the nature of the problem at hand, the Levenberg-Marquardt algorithm (LMA) was chosen for its robustness and speed of convergence. Furthermore, given that the LMA combines Newton-Raphson’s algorithm and Steepest Descent, LMA converges to a solution even if it starts far off. A readily available LMA is written in Python and is provided by the [</w:t>
+      </w:r>
+      <w:proofErr w:type="spellStart"/>
+      <w:r>
+        <w:rPr>
+          <w:b/>
+        </w:rPr>
+        <w:t>scipy.optimize</w:t>
+      </w:r>
+      <w:proofErr w:type="spellEnd"/>
+      <w:r>
+        <w:t>] module.</w:t>
+      </w:r>
+    </w:p>
+    <w:p>
+      <w:pPr>
+        <w:pStyle w:val="NoSpacing"/>
+      </w:pPr>
+      <w:r>
+        <w:tab/>
+        <w:t xml:space="preserve">The grid of IMUs constructed consisted of six </w:t>
+      </w:r>
+      <w:proofErr w:type="spellStart"/>
+      <w:r>
+        <w:t>SparkFun</w:t>
+      </w:r>
+      <w:proofErr w:type="spellEnd"/>
+      <w:r>
+        <w:t xml:space="preserve"> LSM9DS1 sensors, each sensor providing one equation for a total of six coupled equations, rendering the system of equations overdetermined. The LMA provided by the [</w:t>
+      </w:r>
+      <w:proofErr w:type="spellStart"/>
+      <w:r>
+        <w:rPr>
+          <w:b/>
+        </w:rPr>
+        <w:t>scipy.optimize</w:t>
+      </w:r>
+      <w:proofErr w:type="spellEnd"/>
+      <w:r>
+        <w:t>] module is not equipped to handle overdetermined systems and thus the need for an optimization process was needed. This was done by first calculating the L2 norm of the magnetic field and then determining which sensors are closer to the magnet. Clearly, the highest three L2 norms corresponded to the sensors that are closest to the magnet, and thus the relevant equations of those sensors were fed into the LMA for obtaining the position.</w:t>
+      </w:r>
+    </w:p>
+    <w:p>
+      <w:pPr>
+        <w:pStyle w:val="NoSpacing"/>
+      </w:pPr>
+      <w:bookmarkStart w:id="0" w:name="_GoBack"/>
+      <w:bookmarkEnd w:id="0"/>
+    </w:p>
+    <w:p>
+      <w:pPr>
+        <w:pStyle w:val="NoSpacing"/>
+      </w:pPr>
+      <w:r>
+        <w:tab/>
+      </w:r>
+      <w:r>
+        <w:t xml:space="preserve">See the “Writing a Technical Paper or Brief” section, under Guidelines at the ASME Journal Tool Author Help </w:t>
+      </w:r>
+      <w:r>
+        <w:t>(</w:t>
       </w:r>
       <w:hyperlink r:id="rId6" w:history="1">
         <w:r>
@@ -2199,8 +2290,6 @@
       <w:r>
         <w:t>Examples of data plot</w:t>
       </w:r>
-      <w:bookmarkStart w:id="0" w:name="_GoBack"/>
-      <w:bookmarkEnd w:id="0"/>
     </w:p>
     <w:p>
       <w:pPr>
@@ -2559,11 +2648,11 @@
       </w:pPr>
       <w:r>
         <w:tab/>
-        <w:t xml:space="preserve">Font for title, headers, body text is Times. Body text is 9 point. Title is 14-point bold. Authors and affiliation are 11-point with author names in </w:t>
+        <w:t>Font for title, headers, body text is Times. Body text is 9 point. Title is 14-point bold. Authors and affiliation are 11-point with author names in bold</w:t>
       </w:r>
       <w:proofErr w:type="gramStart"/>
       <w:r>
-        <w:t>bold..</w:t>
+        <w:t>..</w:t>
       </w:r>
       <w:proofErr w:type="gramEnd"/>
       <w:r>
@@ -2579,6 +2668,7 @@
         </w:numPr>
       </w:pPr>
       <w:r>
+        <w:lastRenderedPageBreak/>
         <w:tab/>
         <w:t xml:space="preserve">New paragraphs are indented by 0.2 inches, no blank line between paragraphs. </w:t>
       </w:r>
@@ -2652,7 +2742,7 @@
 </file>
 
 <file path=word/numbering.xml><?xml version="1.0" encoding="utf-8"?>
-<w:numbering xmlns:wpc="http://schemas.microsoft.com/office/word/2010/wordprocessingCanvas" xmlns:cx="http://schemas.microsoft.com/office/drawing/2014/chartex" xmlns:cx1="http://schemas.microsoft.com/office/drawing/2015/9/8/chartex" xmlns:cx2="http://schemas.microsoft.com/office/drawing/2015/10/21/chartex" xmlns:cx3="http://schemas.microsoft.com/office/drawing/2016/5/9/chartex" xmlns:cx4="http://schemas.microsoft.com/office/drawing/2016/5/10/chartex" xmlns:cx5="http://schemas.microsoft.com/office/drawing/2016/5/11/chartex" xmlns:cx6="http://schemas.microsoft.com/office/drawing/2016/5/12/chartex" xmlns:cx7="http://schemas.microsoft.com/office/drawing/2016/5/13/chartex" xmlns:cx8="http://schemas.microsoft.com/office/drawing/2016/5/14/chartex" xmlns:mc="http://schemas.openxmlformats.org/markup-compatibility/2006" xmlns:aink="http://schemas.microsoft.com/office/drawing/2016/ink" xmlns:am3d="http://schemas.microsoft.com/office/drawing/2017/model3d" xmlns:o="urn:schemas-microsoft-com:office:office" xmlns:r="http://schemas.openxmlformats.org/officeDocument/2006/relationships" xmlns:m="http://schemas.openxmlformats.org/officeDocument/2006/math" xmlns:v="urn:schemas-microsoft-com:vml" xmlns:wp14="http://schemas.microsoft.com/office/word/2010/wordprocessingDrawing" xmlns:wp="http://schemas.openxmlformats.org/drawingml/2006/wordprocessingDrawing" xmlns:w10="urn:schemas-microsoft-com:office:word" xmlns:w="http://schemas.openxmlformats.org/wordprocessingml/2006/main" xmlns:w14="http://schemas.microsoft.com/office/word/2010/wordml" xmlns:w15="http://schemas.microsoft.com/office/word/2012/wordml" xmlns:w16cid="http://schemas.microsoft.com/office/word/2016/wordml/cid" xmlns:w16se="http://schemas.microsoft.com/office/word/2015/wordml/symex" xmlns:wpg="http://schemas.microsoft.com/office/word/2010/wordprocessingGroup" xmlns:wpi="http://schemas.microsoft.com/office/word/2010/wordprocessingInk" xmlns:wne="http://schemas.microsoft.com/office/word/2006/wordml" xmlns:wps="http://schemas.microsoft.com/office/word/2010/wordprocessingShape" mc:Ignorable="w14 w15 w16se w16cid wp14">
+<w:numbering xmlns:wpc="http://schemas.microsoft.com/office/word/2010/wordprocessingCanvas" xmlns:cx="http://schemas.microsoft.com/office/drawing/2014/chartex" xmlns:cx1="http://schemas.microsoft.com/office/drawing/2015/9/8/chartex" xmlns:mc="http://schemas.openxmlformats.org/markup-compatibility/2006" xmlns:o="urn:schemas-microsoft-com:office:office" xmlns:r="http://schemas.openxmlformats.org/officeDocument/2006/relationships" xmlns:m="http://schemas.openxmlformats.org/officeDocument/2006/math" xmlns:v="urn:schemas-microsoft-com:vml" xmlns:wp14="http://schemas.microsoft.com/office/word/2010/wordprocessingDrawing" xmlns:wp="http://schemas.openxmlformats.org/drawingml/2006/wordprocessingDrawing" xmlns:w10="urn:schemas-microsoft-com:office:word" xmlns:w="http://schemas.openxmlformats.org/wordprocessingml/2006/main" xmlns:w14="http://schemas.microsoft.com/office/word/2010/wordml" xmlns:w15="http://schemas.microsoft.com/office/word/2012/wordml" xmlns:w16se="http://schemas.microsoft.com/office/word/2015/wordml/symex" xmlns:wpg="http://schemas.microsoft.com/office/word/2010/wordprocessingGroup" xmlns:wpi="http://schemas.microsoft.com/office/word/2010/wordprocessingInk" xmlns:wne="http://schemas.microsoft.com/office/word/2006/wordml" xmlns:wps="http://schemas.microsoft.com/office/word/2010/wordprocessingShape" mc:Ignorable="w14 w15 w16se wp14">
   <w:abstractNum w:abstractNumId="0" w15:restartNumberingAfterBreak="0">
     <w:nsid w:val="05246845"/>
     <w:multiLevelType w:val="hybridMultilevel"/>
@@ -3620,7 +3710,7 @@
 </file>
 
 <file path=word/styles.xml><?xml version="1.0" encoding="utf-8"?>
-<w:styles xmlns:mc="http://schemas.openxmlformats.org/markup-compatibility/2006" xmlns:r="http://schemas.openxmlformats.org/officeDocument/2006/relationships" xmlns:w="http://schemas.openxmlformats.org/wordprocessingml/2006/main" xmlns:w14="http://schemas.microsoft.com/office/word/2010/wordml" xmlns:w15="http://schemas.microsoft.com/office/word/2012/wordml" xmlns:w16cid="http://schemas.microsoft.com/office/word/2016/wordml/cid" xmlns:w16se="http://schemas.microsoft.com/office/word/2015/wordml/symex" mc:Ignorable="w14 w15 w16se w16cid">
+<w:styles xmlns:mc="http://schemas.openxmlformats.org/markup-compatibility/2006" xmlns:r="http://schemas.openxmlformats.org/officeDocument/2006/relationships" xmlns:w="http://schemas.openxmlformats.org/wordprocessingml/2006/main" xmlns:w14="http://schemas.microsoft.com/office/word/2010/wordml" xmlns:w15="http://schemas.microsoft.com/office/word/2012/wordml" xmlns:w16se="http://schemas.microsoft.com/office/word/2015/wordml/symex" mc:Ignorable="w14 w15 w16se">
   <w:docDefaults>
     <w:rPrDefault>
       <w:rPr>
@@ -3630,7 +3720,7 @@
     </w:rPrDefault>
     <w:pPrDefault/>
   </w:docDefaults>
-  <w:latentStyles w:defLockedState="0" w:defUIPriority="99" w:defSemiHidden="0" w:defUnhideWhenUsed="0" w:defQFormat="0" w:count="375">
+  <w:latentStyles w:defLockedState="0" w:defUIPriority="99" w:defSemiHidden="0" w:defUnhideWhenUsed="0" w:defQFormat="0" w:count="371">
     <w:lsdException w:name="Normal" w:uiPriority="0" w:qFormat="1"/>
     <w:lsdException w:name="heading 1" w:uiPriority="9" w:qFormat="1"/>
     <w:lsdException w:name="heading 2" w:semiHidden="1" w:uiPriority="9" w:unhideWhenUsed="1" w:qFormat="1"/>
@@ -3736,6 +3826,7 @@
     <w:lsdException w:name="HTML Sample" w:semiHidden="1" w:unhideWhenUsed="1"/>
     <w:lsdException w:name="HTML Typewriter" w:semiHidden="1" w:unhideWhenUsed="1"/>
     <w:lsdException w:name="HTML Variable" w:semiHidden="1" w:unhideWhenUsed="1"/>
+    <w:lsdException w:name="Normal Table" w:semiHidden="1" w:unhideWhenUsed="1"/>
     <w:lsdException w:name="annotation subject" w:semiHidden="1" w:unhideWhenUsed="1"/>
     <w:lsdException w:name="No List" w:semiHidden="1" w:unhideWhenUsed="1"/>
     <w:lsdException w:name="Outline List 1" w:semiHidden="1" w:unhideWhenUsed="1"/>
@@ -3779,8 +3870,10 @@
     <w:lsdException w:name="Table Elegant" w:semiHidden="1" w:unhideWhenUsed="1"/>
     <w:lsdException w:name="Table Professional" w:semiHidden="1" w:unhideWhenUsed="1"/>
     <w:lsdException w:name="Table Subtle 1" w:semiHidden="1" w:unhideWhenUsed="1"/>
+    <w:lsdException w:name="Table Subtle 2" w:semiHidden="1" w:unhideWhenUsed="1"/>
     <w:lsdException w:name="Table Web 1" w:semiHidden="1" w:unhideWhenUsed="1"/>
     <w:lsdException w:name="Table Web 2" w:semiHidden="1" w:unhideWhenUsed="1"/>
+    <w:lsdException w:name="Table Web 3" w:semiHidden="1" w:unhideWhenUsed="1"/>
     <w:lsdException w:name="Balloon Text" w:semiHidden="1" w:unhideWhenUsed="1"/>
     <w:lsdException w:name="Table Grid" w:uiPriority="59"/>
     <w:lsdException w:name="Table Theme" w:semiHidden="1" w:unhideWhenUsed="1"/>
@@ -3999,10 +4092,6 @@
     <w:lsdException w:name="List Table 5 Dark Accent 6" w:uiPriority="50"/>
     <w:lsdException w:name="List Table 6 Colorful Accent 6" w:uiPriority="51"/>
     <w:lsdException w:name="List Table 7 Colorful Accent 6" w:uiPriority="52"/>
-    <w:lsdException w:name="Mention" w:semiHidden="1" w:unhideWhenUsed="1"/>
-    <w:lsdException w:name="Smart Hyperlink" w:semiHidden="1" w:unhideWhenUsed="1"/>
-    <w:lsdException w:name="Hashtag" w:semiHidden="1" w:unhideWhenUsed="1"/>
-    <w:lsdException w:name="Unresolved Mention" w:semiHidden="1" w:unhideWhenUsed="1"/>
   </w:latentStyles>
   <w:style w:type="paragraph" w:default="1" w:styleId="Normal">
     <w:name w:val="Normal"/>
@@ -4411,7 +4500,7 @@
 </file>
 
 <file path=customXml/itemProps1.xml><?xml version="1.0" encoding="utf-8"?>
-<ds:datastoreItem xmlns:ds="http://schemas.openxmlformats.org/officeDocument/2006/customXml" ds:itemID="{F5BF63D4-DA3A-44A6-B2DB-0E0E1B08FD77}">
+<ds:datastoreItem xmlns:ds="http://schemas.openxmlformats.org/officeDocument/2006/customXml" ds:itemID="{30CE7F51-8209-47C7-835B-C1A2C1ED525F}">
   <ds:schemaRefs>
     <ds:schemaRef ds:uri="http://schemas.openxmlformats.org/officeDocument/2006/bibliography"/>
   </ds:schemaRefs>

</xml_diff>

<commit_message>
Added minor, yet, important pieces of information
</commit_message>
<xml_diff>
--- a/Documentation/Literature/DMD2018 Draft.docx
+++ b/Documentation/Literature/DMD2018 Draft.docx
@@ -1146,7 +1146,11 @@
         <w:t xml:space="preserve"> system of equations</w:t>
       </w:r>
       <w:r>
-        <w:t xml:space="preserve"> when the magnet is in a fixed orientation </w:t>
+        <w:t xml:space="preserve"> when the magnet is in a fixed </w:t>
+      </w:r>
+      <w:commentRangeStart w:id="0"/>
+      <w:r>
+        <w:t xml:space="preserve">orientation </w:t>
       </w:r>
       <w:r>
         <w:rPr>
@@ -1155,6 +1159,14 @@
           <w:color w:val="FF0000"/>
         </w:rPr>
         <w:t>along the sensor’s x-axis</w:t>
+      </w:r>
+      <w:commentRangeEnd w:id="0"/>
+      <w:r>
+        <w:rPr>
+          <w:rStyle w:val="CommentReference"/>
+          <w:rFonts w:ascii="Calibri" w:hAnsi="Calibri"/>
+        </w:rPr>
+        <w:commentReference w:id="0"/>
       </w:r>
       <w:r>
         <w:t>:</w:t>
@@ -1195,6 +1207,7 @@
             <w:tcW w:w="4032" w:type="dxa"/>
             <w:vAlign w:val="center"/>
           </w:tcPr>
+          <w:commentRangeStart w:id="1"/>
           <w:p>
             <w:pPr>
               <w:pStyle w:val="NoSpacing"/>
@@ -1261,6 +1274,17 @@
                     </m:acc>
                   </m:e>
                 </m:d>
+                <w:commentRangeEnd w:id="1"/>
+                <m:r>
+                  <m:rPr>
+                    <m:sty m:val="p"/>
+                  </m:rPr>
+                  <w:rPr>
+                    <w:rStyle w:val="CommentReference"/>
+                    <w:rFonts w:ascii="Calibri" w:hAnsi="Calibri"/>
+                  </w:rPr>
+                  <w:commentReference w:id="1"/>
+                </m:r>
                 <m:r>
                   <m:rPr>
                     <m:sty m:val="b"/>
@@ -1745,6 +1769,7 @@
                           </w:rPr>
                           <m:t>z</m:t>
                         </m:r>
+                        <w:commentRangeStart w:id="2"/>
                         <m:r>
                           <m:rPr>
                             <m:sty m:val="b"/>
@@ -1753,7 +1778,28 @@
                             <w:rFonts w:ascii="Cambria Math" w:hAnsi="Cambria Math"/>
                             <w:sz w:val="20"/>
                           </w:rPr>
-                          <m:t>-∆</m:t>
+                          <m:t>-</m:t>
+                        </m:r>
+                        <w:commentRangeEnd w:id="2"/>
+                        <m:r>
+                          <m:rPr>
+                            <m:sty m:val="p"/>
+                          </m:rPr>
+                          <w:rPr>
+                            <w:rStyle w:val="CommentReference"/>
+                            <w:rFonts w:ascii="Calibri" w:hAnsi="Calibri"/>
+                          </w:rPr>
+                          <w:commentReference w:id="2"/>
+                        </m:r>
+                        <m:r>
+                          <m:rPr>
+                            <m:sty m:val="b"/>
+                          </m:rPr>
+                          <w:rPr>
+                            <w:rFonts w:ascii="Cambria Math" w:hAnsi="Cambria Math"/>
+                            <w:sz w:val="20"/>
+                          </w:rPr>
+                          <m:t>∆</m:t>
                         </m:r>
                         <m:sSub>
                           <m:sSubPr>
@@ -3284,10 +3330,7 @@
         <w:t xml:space="preserve"> </w:t>
       </w:r>
       <w:r>
-        <w:t>with respect to the sensor orientation.</w:t>
-      </w:r>
-      <w:r>
-        <w:t xml:space="preserve"> Geomagnetism is</w:t>
+        <w:t>with respect to the sensor orientation. Geomagnetism is</w:t>
       </w:r>
       <w:r>
         <w:t xml:space="preserve"> partially</w:t>
@@ -3404,7 +3447,27 @@
         <w:tab/>
       </w:r>
       <w:r>
-        <w:t xml:space="preserve">Each sensor allows the script to assemble one possible input equation according to Eqns. (2), (3) and (4). </w:t>
+        <w:t>Each sensor allows the script to assemble one possible input equation acco</w:t>
+      </w:r>
+      <w:r>
+        <w:t xml:space="preserve">rding to Eqns. (2), (3) and (4) for </w:t>
+      </w:r>
+      <w:proofErr w:type="gramStart"/>
+      <w:r>
+        <w:t>a total of six</w:t>
+      </w:r>
+      <w:proofErr w:type="gramEnd"/>
+      <w:r>
+        <w:t xml:space="preserve"> </w:t>
+      </w:r>
+      <w:r>
+        <w:t xml:space="preserve">coupled </w:t>
+      </w:r>
+      <w:r>
+        <w:t>equations. As can be observed, the constructed system of equations is non-linear and has no analytical solution, thus the need for a numerical technique to aid in the computation of the magnet’s position arises.</w:t>
+      </w:r>
+      <w:r>
+        <w:t xml:space="preserve"> </w:t>
       </w:r>
       <w:r>
         <w:t xml:space="preserve">Computation begins after the script has assembled the </w:t>
@@ -3421,6 +3484,7 @@
       <w:r>
         <w:t xml:space="preserve"> from the sensors calculated to have the largest respective </w:t>
       </w:r>
+      <w:commentRangeStart w:id="3"/>
       <m:oMath>
         <m:acc>
           <m:accPr>
@@ -3451,6 +3515,14 @@
         </w:rPr>
         <w:t xml:space="preserve"> </w:t>
       </w:r>
+      <w:commentRangeEnd w:id="3"/>
+      <w:r>
+        <w:rPr>
+          <w:rStyle w:val="CommentReference"/>
+          <w:rFonts w:ascii="Calibri" w:hAnsi="Calibri"/>
+        </w:rPr>
+        <w:commentReference w:id="3"/>
+      </w:r>
       <w:r>
         <w:t>to pass to</w:t>
       </w:r>
@@ -3461,10 +3533,7 @@
         <w:t xml:space="preserve"> </w:t>
       </w:r>
       <w:r>
-        <w:t>Levenberg-Marquardt algorithm (LMA)</w:t>
-      </w:r>
-      <w:r>
-        <w:t xml:space="preserve"> powered by the</w:t>
+        <w:t>Levenberg-Marquardt algorithm (LMA) powered by the</w:t>
       </w:r>
       <w:r>
         <w:t xml:space="preserve"> versatile</w:t>
@@ -3481,6 +3550,40 @@
       <w:r>
         <w:t xml:space="preserve"> module.</w:t>
       </w:r>
+      <w:r>
+        <w:t xml:space="preserve"> The reason that only three equations are being </w:t>
+      </w:r>
+      <w:r>
+        <w:t>considered during</w:t>
+      </w:r>
+      <w:r>
+        <w:t xml:space="preserve"> the computation process stems from the fact that </w:t>
+      </w:r>
+      <w:proofErr w:type="spellStart"/>
+      <w:r>
+        <w:rPr>
+          <w:i/>
+        </w:rPr>
+        <w:t>SciPy</w:t>
+      </w:r>
+      <w:r>
+        <w:t>’s</w:t>
+      </w:r>
+      <w:proofErr w:type="spellEnd"/>
+      <w:r>
+        <w:t xml:space="preserve"> implementation of the LMA </w:t>
+      </w:r>
+      <w:r>
+        <w:t>lacks support for overdetermined systems</w:t>
+      </w:r>
+      <w:bookmarkStart w:id="4" w:name="_GoBack"/>
+      <w:bookmarkEnd w:id="4"/>
+      <w:r>
+        <w:t xml:space="preserve"> of equations. </w:t>
+      </w:r>
+      <w:r>
+        <w:t xml:space="preserve"> </w:t>
+      </w:r>
     </w:p>
     <w:p>
       <w:pPr>
@@ -3488,16 +3591,10 @@
       </w:pPr>
       <w:r>
         <w:tab/>
-        <w:t>LMA</w:t>
-      </w:r>
-      <w:r>
-        <w:t xml:space="preserve"> was chosen for its robustness and speed of convergence.</w:t>
-      </w:r>
-      <w:r>
-        <w:t xml:space="preserve"> </w:t>
-      </w:r>
-      <w:r>
-        <w:t xml:space="preserve">Its accessibility within </w:t>
+        <w:t>LMA was chosen for its robustness and speed of convergence.</w:t>
+      </w:r>
+      <w:r>
+        <w:t xml:space="preserve"> Its accessibility within </w:t>
       </w:r>
       <w:r>
         <w:rPr>
@@ -3515,25 +3612,13 @@
         <w:t xml:space="preserve">since </w:t>
       </w:r>
       <w:r>
-        <w:t>LMA combines Newton-Raphson’s algorithm and</w:t>
-      </w:r>
-      <w:r>
-        <w:t xml:space="preserve"> the</w:t>
-      </w:r>
-      <w:r>
-        <w:t xml:space="preserve"> Steepest Descent</w:t>
+        <w:t>LMA combines Newton-Raphson’s algorithm and the Steepest Descent</w:t>
       </w:r>
       <w:r>
         <w:t xml:space="preserve"> method,</w:t>
       </w:r>
       <w:r>
-        <w:t xml:space="preserve"> it </w:t>
-      </w:r>
-      <w:r>
-        <w:t>converges to a so</w:t>
-      </w:r>
-      <w:r>
-        <w:t>lution even if the initial guess is far off the mark.</w:t>
+        <w:t xml:space="preserve"> it converges to a solution even if the initial guess is far off the mark.</w:t>
       </w:r>
       <w:r>
         <w:t xml:space="preserve"> Yet, to reduce computation time, the initial guess is determined as the centroid of the triangle formed by the same sensors from which the solvable system of equations are sourced.</w:t>
@@ -3592,12 +3677,7 @@
       </w:pPr>
       <w:r>
         <w:tab/>
-      </w:r>
-      <w:r>
-        <w:t>Further optimization is required, especially and including t</w:t>
-      </w:r>
-      <w:r>
-        <w:t xml:space="preserve">he mitigation of ambient fields, the sampling rate, computation time, arbitrary orientations of the magnet, and </w:t>
+        <w:t xml:space="preserve">Further optimization is required, especially and including the mitigation of ambient fields, the sampling rate, computation time, arbitrary orientations of the magnet, and </w:t>
       </w:r>
       <w:r>
         <w:rPr>
@@ -3851,7 +3931,7 @@
         <w:tab/>
         <w:t>References follow ASME style, described in See the “Writing a Technical Paper or Brief” section, under Guidelines at the ASME Journal Tool Author Help (</w:t>
       </w:r>
-      <w:hyperlink r:id="rId6" w:history="1">
+      <w:hyperlink r:id="rId8" w:history="1">
         <w:r>
           <w:rPr>
             <w:rStyle w:val="Hyperlink"/>
@@ -4015,12 +4095,7 @@
         <w:t>s</w:t>
       </w:r>
       <w:r>
-        <w:t>. Top and bottom page margins are one inch so that total text height is 9 inches. There are two</w:t>
-      </w:r>
-      <w:bookmarkStart w:id="0" w:name="_GoBack"/>
-      <w:bookmarkEnd w:id="0"/>
-      <w:r>
-        <w:t xml:space="preserve"> columns, with the title area being in the first column.  Columns are 3.125 inches wide and the spacing between the two columns is 0.25 inches for a total text width of 6.5 inches. Columns are justified left and right.</w:t>
+        <w:t>. Top and bottom page margins are one inch so that total text height is 9 inches. There are two columns, with the title area being in the first column.  Columns are 3.125 inches wide and the spacing between the two columns is 0.25 inches for a total text width of 6.5 inches. Columns are justified left and right.</w:t>
       </w:r>
     </w:p>
     <w:p>
@@ -4094,6 +4169,7 @@
         </w:numPr>
       </w:pPr>
       <w:r>
+        <w:lastRenderedPageBreak/>
         <w:tab/>
         <w:t xml:space="preserve">When in doubt, look at an article in an ASME journal. </w:t>
       </w:r>
@@ -4112,7 +4188,7 @@
       <w:r>
         <w:t>See the “Writing a Technical Paper or Brief” section, under Guidelines at the ASME Journal Tool Author Help (</w:t>
       </w:r>
-      <w:hyperlink r:id="rId7" w:history="1">
+      <w:hyperlink r:id="rId9" w:history="1">
         <w:r>
           <w:rPr>
             <w:rStyle w:val="Hyperlink"/>
@@ -4153,6 +4229,112 @@
     </w:sectPr>
   </w:body>
 </w:document>
+</file>
+
+<file path=word/comments.xml><?xml version="1.0" encoding="utf-8"?>
+<w:comments xmlns:wpc="http://schemas.microsoft.com/office/word/2010/wordprocessingCanvas" xmlns:cx="http://schemas.microsoft.com/office/drawing/2014/chartex" xmlns:cx1="http://schemas.microsoft.com/office/drawing/2015/9/8/chartex" xmlns:mc="http://schemas.openxmlformats.org/markup-compatibility/2006" xmlns:o="urn:schemas-microsoft-com:office:office" xmlns:r="http://schemas.openxmlformats.org/officeDocument/2006/relationships" xmlns:m="http://schemas.openxmlformats.org/officeDocument/2006/math" xmlns:v="urn:schemas-microsoft-com:vml" xmlns:wp14="http://schemas.microsoft.com/office/word/2010/wordprocessingDrawing" xmlns:wp="http://schemas.openxmlformats.org/drawingml/2006/wordprocessingDrawing" xmlns:w10="urn:schemas-microsoft-com:office:word" xmlns:w="http://schemas.openxmlformats.org/wordprocessingml/2006/main" xmlns:w14="http://schemas.microsoft.com/office/word/2010/wordml" xmlns:w15="http://schemas.microsoft.com/office/word/2012/wordml" xmlns:w16se="http://schemas.microsoft.com/office/word/2015/wordml/symex" xmlns:wpg="http://schemas.microsoft.com/office/word/2010/wordprocessingGroup" xmlns:wpi="http://schemas.microsoft.com/office/word/2010/wordprocessingInk" xmlns:wne="http://schemas.microsoft.com/office/word/2006/wordml" xmlns:wps="http://schemas.microsoft.com/office/word/2010/wordprocessingShape" mc:Ignorable="w14 w15 w16se wp14">
+  <w:comment w:id="0" w:author="Odeh, Mohammad" w:date="2017-10-06T12:57:00Z" w:initials="OM">
+    <w:p>
+      <w:pPr>
+        <w:pStyle w:val="CommentText"/>
+      </w:pPr>
+      <w:r>
+        <w:rPr>
+          <w:rStyle w:val="CommentReference"/>
+        </w:rPr>
+        <w:annotationRef/>
+      </w:r>
+      <w:r>
+        <w:t>We have actually aligned the north pole with the z-axis. I will need to double check though.</w:t>
+      </w:r>
+    </w:p>
+  </w:comment>
+  <w:comment w:id="1" w:author="Odeh, Mohammad" w:date="2017-10-06T12:53:00Z" w:initials="OM">
+    <w:p>
+      <w:pPr>
+        <w:pStyle w:val="CommentText"/>
+      </w:pPr>
+      <w:r>
+        <w:rPr>
+          <w:rStyle w:val="CommentReference"/>
+        </w:rPr>
+        <w:annotationRef/>
+      </w:r>
+      <w:r>
+        <w:t>A vector/matrix norm is represented by:</w:t>
+      </w:r>
+    </w:p>
+    <w:p>
+      <w:pPr>
+        <w:pStyle w:val="CommentText"/>
+      </w:pPr>
+      <w:r>
+        <w:t>||A|</w:t>
+      </w:r>
+      <w:proofErr w:type="gramStart"/>
+      <w:r>
+        <w:t>|</w:t>
+      </w:r>
+      <w:r>
+        <w:rPr>
+          <w:vertAlign w:val="subscript"/>
+        </w:rPr>
+        <w:t>(</w:t>
+      </w:r>
+      <w:proofErr w:type="gramEnd"/>
+      <w:r>
+        <w:rPr>
+          <w:vertAlign w:val="subscript"/>
+        </w:rPr>
+        <w:t>type of norm)</w:t>
+      </w:r>
+    </w:p>
+  </w:comment>
+  <w:comment w:id="2" w:author="Odeh, Mohammad" w:date="2017-10-06T12:58:00Z" w:initials="OM">
+    <w:p>
+      <w:pPr>
+        <w:pStyle w:val="CommentText"/>
+      </w:pPr>
+      <w:r>
+        <w:rPr>
+          <w:rStyle w:val="CommentReference"/>
+        </w:rPr>
+        <w:annotationRef/>
+      </w:r>
+      <w:r>
+        <w:t>Shouldn’t this be addition instead of subtraction</w:t>
+      </w:r>
+      <w:r>
+        <w:t>?</w:t>
+      </w:r>
+    </w:p>
+  </w:comment>
+  <w:comment w:id="3" w:author="Odeh, Mohammad" w:date="2017-10-06T13:16:00Z" w:initials="OM">
+    <w:p>
+      <w:pPr>
+        <w:pStyle w:val="CommentText"/>
+      </w:pPr>
+      <w:r>
+        <w:rPr>
+          <w:rStyle w:val="CommentReference"/>
+        </w:rPr>
+        <w:annotationRef/>
+      </w:r>
+      <w:r>
+        <w:t>This should be a norm</w:t>
+      </w:r>
+    </w:p>
+  </w:comment>
+</w:comments>
+</file>
+
+<file path=word/commentsExtended.xml><?xml version="1.0" encoding="utf-8"?>
+<w15:commentsEx xmlns:wpc="http://schemas.microsoft.com/office/word/2010/wordprocessingCanvas" xmlns:cx="http://schemas.microsoft.com/office/drawing/2014/chartex" xmlns:cx1="http://schemas.microsoft.com/office/drawing/2015/9/8/chartex" xmlns:mc="http://schemas.openxmlformats.org/markup-compatibility/2006" xmlns:o="urn:schemas-microsoft-com:office:office" xmlns:r="http://schemas.openxmlformats.org/officeDocument/2006/relationships" xmlns:m="http://schemas.openxmlformats.org/officeDocument/2006/math" xmlns:v="urn:schemas-microsoft-com:vml" xmlns:wp14="http://schemas.microsoft.com/office/word/2010/wordprocessingDrawing" xmlns:wp="http://schemas.openxmlformats.org/drawingml/2006/wordprocessingDrawing" xmlns:w10="urn:schemas-microsoft-com:office:word" xmlns:w="http://schemas.openxmlformats.org/wordprocessingml/2006/main" xmlns:w14="http://schemas.microsoft.com/office/word/2010/wordml" xmlns:w15="http://schemas.microsoft.com/office/word/2012/wordml" xmlns:w16se="http://schemas.microsoft.com/office/word/2015/wordml/symex" xmlns:wpg="http://schemas.microsoft.com/office/word/2010/wordprocessingGroup" xmlns:wpi="http://schemas.microsoft.com/office/word/2010/wordprocessingInk" xmlns:wne="http://schemas.microsoft.com/office/word/2006/wordml" xmlns:wps="http://schemas.microsoft.com/office/word/2010/wordprocessingShape" mc:Ignorable="w14 w15 w16se wp14">
+  <w15:commentEx w15:paraId="72E0BAD5" w15:done="0"/>
+  <w15:commentEx w15:paraId="05C75E24" w15:done="0"/>
+  <w15:commentEx w15:paraId="4C7338A2" w15:done="0"/>
+  <w15:commentEx w15:paraId="00CF87B4" w15:done="0"/>
+</w15:commentsEx>
 </file>
 
 <file path=word/numbering.xml><?xml version="1.0" encoding="utf-8"?>
@@ -5121,6 +5303,14 @@
     <w:abstractNumId w:val="8"/>
   </w:num>
 </w:numbering>
+</file>
+
+<file path=word/people.xml><?xml version="1.0" encoding="utf-8"?>
+<w15:people xmlns:wpc="http://schemas.microsoft.com/office/word/2010/wordprocessingCanvas" xmlns:cx="http://schemas.microsoft.com/office/drawing/2014/chartex" xmlns:cx1="http://schemas.microsoft.com/office/drawing/2015/9/8/chartex" xmlns:mc="http://schemas.openxmlformats.org/markup-compatibility/2006" xmlns:o="urn:schemas-microsoft-com:office:office" xmlns:r="http://schemas.openxmlformats.org/officeDocument/2006/relationships" xmlns:m="http://schemas.openxmlformats.org/officeDocument/2006/math" xmlns:v="urn:schemas-microsoft-com:vml" xmlns:wp14="http://schemas.microsoft.com/office/word/2010/wordprocessingDrawing" xmlns:wp="http://schemas.openxmlformats.org/drawingml/2006/wordprocessingDrawing" xmlns:w10="urn:schemas-microsoft-com:office:word" xmlns:w="http://schemas.openxmlformats.org/wordprocessingml/2006/main" xmlns:w14="http://schemas.microsoft.com/office/word/2010/wordml" xmlns:w15="http://schemas.microsoft.com/office/word/2012/wordml" xmlns:w16se="http://schemas.microsoft.com/office/word/2015/wordml/symex" xmlns:wpg="http://schemas.microsoft.com/office/word/2010/wordprocessingGroup" xmlns:wpi="http://schemas.microsoft.com/office/word/2010/wordprocessingInk" xmlns:wne="http://schemas.microsoft.com/office/word/2006/wordml" xmlns:wps="http://schemas.microsoft.com/office/word/2010/wordprocessingShape" mc:Ignorable="w14 w15 w16se wp14">
+  <w15:person w15:author="Odeh, Mohammad">
+    <w15:presenceInfo w15:providerId="AD" w15:userId="S-1-5-21-1235115776-1589527921-1622053684-6310"/>
+  </w15:person>
+</w15:people>
 </file>
 
 <file path=word/styles.xml><?xml version="1.0" encoding="utf-8"?>
@@ -5645,6 +5835,98 @@
       </w:tblBorders>
     </w:tblPr>
   </w:style>
+  <w:style w:type="character" w:styleId="CommentReference">
+    <w:name w:val="annotation reference"/>
+    <w:basedOn w:val="DefaultParagraphFont"/>
+    <w:uiPriority w:val="99"/>
+    <w:semiHidden/>
+    <w:unhideWhenUsed/>
+    <w:rsid w:val="003C1F57"/>
+    <w:rPr>
+      <w:sz w:val="16"/>
+      <w:szCs w:val="16"/>
+    </w:rPr>
+  </w:style>
+  <w:style w:type="paragraph" w:styleId="CommentText">
+    <w:name w:val="annotation text"/>
+    <w:basedOn w:val="Normal"/>
+    <w:link w:val="CommentTextChar"/>
+    <w:uiPriority w:val="99"/>
+    <w:semiHidden/>
+    <w:unhideWhenUsed/>
+    <w:rsid w:val="003C1F57"/>
+    <w:pPr>
+      <w:spacing w:line="240" w:lineRule="auto"/>
+    </w:pPr>
+    <w:rPr>
+      <w:sz w:val="20"/>
+      <w:szCs w:val="20"/>
+    </w:rPr>
+  </w:style>
+  <w:style w:type="character" w:customStyle="1" w:styleId="CommentTextChar">
+    <w:name w:val="Comment Text Char"/>
+    <w:basedOn w:val="DefaultParagraphFont"/>
+    <w:link w:val="CommentText"/>
+    <w:uiPriority w:val="99"/>
+    <w:semiHidden/>
+    <w:rsid w:val="003C1F57"/>
+  </w:style>
+  <w:style w:type="paragraph" w:styleId="CommentSubject">
+    <w:name w:val="annotation subject"/>
+    <w:basedOn w:val="CommentText"/>
+    <w:next w:val="CommentText"/>
+    <w:link w:val="CommentSubjectChar"/>
+    <w:uiPriority w:val="99"/>
+    <w:semiHidden/>
+    <w:unhideWhenUsed/>
+    <w:rsid w:val="003C1F57"/>
+    <w:rPr>
+      <w:b/>
+      <w:bCs/>
+    </w:rPr>
+  </w:style>
+  <w:style w:type="character" w:customStyle="1" w:styleId="CommentSubjectChar">
+    <w:name w:val="Comment Subject Char"/>
+    <w:basedOn w:val="CommentTextChar"/>
+    <w:link w:val="CommentSubject"/>
+    <w:uiPriority w:val="99"/>
+    <w:semiHidden/>
+    <w:rsid w:val="003C1F57"/>
+    <w:rPr>
+      <w:b/>
+      <w:bCs/>
+    </w:rPr>
+  </w:style>
+  <w:style w:type="paragraph" w:styleId="BalloonText">
+    <w:name w:val="Balloon Text"/>
+    <w:basedOn w:val="Normal"/>
+    <w:link w:val="BalloonTextChar"/>
+    <w:uiPriority w:val="99"/>
+    <w:semiHidden/>
+    <w:unhideWhenUsed/>
+    <w:rsid w:val="003C1F57"/>
+    <w:pPr>
+      <w:spacing w:after="0" w:line="240" w:lineRule="auto"/>
+    </w:pPr>
+    <w:rPr>
+      <w:rFonts w:ascii="Segoe UI" w:hAnsi="Segoe UI" w:cs="Segoe UI"/>
+      <w:sz w:val="18"/>
+      <w:szCs w:val="18"/>
+    </w:rPr>
+  </w:style>
+  <w:style w:type="character" w:customStyle="1" w:styleId="BalloonTextChar">
+    <w:name w:val="Balloon Text Char"/>
+    <w:basedOn w:val="DefaultParagraphFont"/>
+    <w:link w:val="BalloonText"/>
+    <w:uiPriority w:val="99"/>
+    <w:semiHidden/>
+    <w:rsid w:val="003C1F57"/>
+    <w:rPr>
+      <w:rFonts w:ascii="Segoe UI" w:hAnsi="Segoe UI" w:cs="Segoe UI"/>
+      <w:sz w:val="18"/>
+      <w:szCs w:val="18"/>
+    </w:rPr>
+  </w:style>
 </w:styles>
 </file>
 
@@ -5914,7 +6196,7 @@
 </file>
 
 <file path=customXml/itemProps1.xml><?xml version="1.0" encoding="utf-8"?>
-<ds:datastoreItem xmlns:ds="http://schemas.openxmlformats.org/officeDocument/2006/customXml" ds:itemID="{22D03D14-3FFF-46E2-893F-49FF3A371B01}">
+<ds:datastoreItem xmlns:ds="http://schemas.openxmlformats.org/officeDocument/2006/customXml" ds:itemID="{9A08FA3E-4FE1-4F2C-96BB-223EE8F100EE}">
   <ds:schemaRefs>
     <ds:schemaRef ds:uri="http://schemas.openxmlformats.org/officeDocument/2006/bibliography"/>
   </ds:schemaRefs>

</xml_diff>